<commit_message>
all lessons pdf added
</commit_message>
<xml_diff>
--- a/Next JS.docx
+++ b/Next JS.docx
@@ -468,105 +468,511 @@
           <w:sz w:val="32"/>
         </w:rPr>
       </w:pPr>
+      <w:r>
+        <w:rPr>
+          <w:b/>
+          <w:sz w:val="32"/>
+        </w:rPr>
+        <w:t>Dynamic rendering -</w:t>
+      </w:r>
+      <w:r>
+        <w:rPr>
+          <w:sz w:val="32"/>
+        </w:rPr>
+        <w:t xml:space="preserve"> </w:t>
+      </w:r>
+      <w:proofErr w:type="spellStart"/>
+      <w:r>
+        <w:rPr>
+          <w:sz w:val="32"/>
+        </w:rPr>
+        <w:t>bu</w:t>
+      </w:r>
+      <w:proofErr w:type="spellEnd"/>
+      <w:r>
+        <w:rPr>
+          <w:sz w:val="32"/>
+        </w:rPr>
+        <w:t xml:space="preserve"> </w:t>
+      </w:r>
+      <w:proofErr w:type="spellStart"/>
+      <w:r>
+        <w:rPr>
+          <w:sz w:val="32"/>
+        </w:rPr>
+        <w:t>pageni</w:t>
+      </w:r>
+      <w:proofErr w:type="spellEnd"/>
+      <w:r>
+        <w:rPr>
+          <w:sz w:val="32"/>
+        </w:rPr>
+        <w:t xml:space="preserve"> </w:t>
+      </w:r>
+      <w:proofErr w:type="spellStart"/>
+      <w:r>
+        <w:rPr>
+          <w:sz w:val="32"/>
+        </w:rPr>
+        <w:t>so’rov</w:t>
+      </w:r>
+      <w:proofErr w:type="spellEnd"/>
+      <w:r>
+        <w:rPr>
+          <w:sz w:val="32"/>
+        </w:rPr>
+        <w:t xml:space="preserve"> </w:t>
+      </w:r>
+      <w:proofErr w:type="spellStart"/>
+      <w:r>
+        <w:rPr>
+          <w:sz w:val="32"/>
+        </w:rPr>
+        <w:t>jo’natilgan</w:t>
+      </w:r>
+      <w:proofErr w:type="spellEnd"/>
+      <w:r>
+        <w:rPr>
+          <w:sz w:val="32"/>
+        </w:rPr>
+        <w:t xml:space="preserve"> </w:t>
+      </w:r>
+      <w:proofErr w:type="spellStart"/>
+      <w:r>
+        <w:rPr>
+          <w:sz w:val="32"/>
+        </w:rPr>
+        <w:t>paytda</w:t>
+      </w:r>
+      <w:proofErr w:type="spellEnd"/>
+      <w:r>
+        <w:rPr>
+          <w:sz w:val="32"/>
+        </w:rPr>
+        <w:t xml:space="preserve"> </w:t>
+      </w:r>
+      <w:proofErr w:type="spellStart"/>
+      <w:r>
+        <w:rPr>
+          <w:sz w:val="32"/>
+        </w:rPr>
+        <w:t>yaratilishidir</w:t>
+      </w:r>
+      <w:proofErr w:type="spellEnd"/>
+      <w:r>
+        <w:rPr>
+          <w:sz w:val="32"/>
+        </w:rPr>
+        <w:t>.</w:t>
+      </w:r>
+    </w:p>
+    <w:p>
+      <w:pPr>
+        <w:spacing w:line="276" w:lineRule="auto"/>
+        <w:rPr>
+          <w:sz w:val="32"/>
+        </w:rPr>
+      </w:pPr>
+    </w:p>
+    <w:p>
+      <w:pPr>
+        <w:spacing w:line="276" w:lineRule="auto"/>
+        <w:rPr>
+          <w:sz w:val="32"/>
+        </w:rPr>
+      </w:pPr>
+    </w:p>
+    <w:p>
+      <w:pPr>
+        <w:spacing w:line="276" w:lineRule="auto"/>
+        <w:rPr>
+          <w:sz w:val="32"/>
+        </w:rPr>
+      </w:pPr>
+    </w:p>
+    <w:p>
+      <w:pPr>
+        <w:spacing w:line="276" w:lineRule="auto"/>
+        <w:rPr>
+          <w:sz w:val="32"/>
+        </w:rPr>
+      </w:pPr>
+    </w:p>
+    <w:p>
+      <w:pPr>
+        <w:spacing w:line="276" w:lineRule="auto"/>
+        <w:rPr>
+          <w:sz w:val="32"/>
+        </w:rPr>
+      </w:pPr>
+    </w:p>
+    <w:p>
+      <w:pPr>
+        <w:spacing w:line="276" w:lineRule="auto"/>
+        <w:rPr>
+          <w:sz w:val="32"/>
+        </w:rPr>
+      </w:pPr>
+    </w:p>
+    <w:p>
+      <w:pPr>
+        <w:rPr>
+          <w:sz w:val="28"/>
+        </w:rPr>
+      </w:pPr>
+      <w:r>
+        <w:rPr>
+          <w:sz w:val="28"/>
+        </w:rPr>
+        <w:lastRenderedPageBreak/>
+        <w:t>Beginner:</w:t>
+      </w:r>
+    </w:p>
+    <w:p>
+      <w:pPr>
+        <w:rPr>
+          <w:sz w:val="28"/>
+        </w:rPr>
+      </w:pPr>
+      <w:r>
+        <w:rPr>
+          <w:noProof/>
+        </w:rPr>
+        <w:drawing>
+          <wp:inline distT="0" distB="0" distL="0" distR="0" wp14:anchorId="18E0449C" wp14:editId="6EB4DB67">
+            <wp:extent cx="5943600" cy="5403215"/>
+            <wp:effectExtent l="0" t="0" r="0" b="6985"/>
+            <wp:docPr id="6" name="Рисунок 6"/>
+            <wp:cNvGraphicFramePr>
+              <a:graphicFrameLocks xmlns:a="http://schemas.openxmlformats.org/drawingml/2006/main" noChangeAspect="1"/>
+            </wp:cNvGraphicFramePr>
+            <a:graphic xmlns:a="http://schemas.openxmlformats.org/drawingml/2006/main">
+              <a:graphicData uri="http://schemas.openxmlformats.org/drawingml/2006/picture">
+                <pic:pic xmlns:pic="http://schemas.openxmlformats.org/drawingml/2006/picture">
+                  <pic:nvPicPr>
+                    <pic:cNvPr id="1" name=""/>
+                    <pic:cNvPicPr/>
+                  </pic:nvPicPr>
+                  <pic:blipFill>
+                    <a:blip r:embed="rId7"/>
+                    <a:stretch>
+                      <a:fillRect/>
+                    </a:stretch>
+                  </pic:blipFill>
+                  <pic:spPr>
+                    <a:xfrm>
+                      <a:off x="0" y="0"/>
+                      <a:ext cx="5943600" cy="5403215"/>
+                    </a:xfrm>
+                    <a:prstGeom prst="rect">
+                      <a:avLst/>
+                    </a:prstGeom>
+                  </pic:spPr>
+                </pic:pic>
+              </a:graphicData>
+            </a:graphic>
+          </wp:inline>
+        </w:drawing>
+      </w:r>
+    </w:p>
+    <w:p>
+      <w:pPr>
+        <w:rPr>
+          <w:sz w:val="28"/>
+        </w:rPr>
+      </w:pPr>
+    </w:p>
+    <w:p>
+      <w:pPr>
+        <w:rPr>
+          <w:sz w:val="28"/>
+        </w:rPr>
+      </w:pPr>
+    </w:p>
+    <w:p>
+      <w:pPr>
+        <w:rPr>
+          <w:sz w:val="28"/>
+        </w:rPr>
+      </w:pPr>
+    </w:p>
+    <w:p>
+      <w:pPr>
+        <w:rPr>
+          <w:sz w:val="28"/>
+        </w:rPr>
+      </w:pPr>
+    </w:p>
+    <w:p>
+      <w:pPr>
+        <w:rPr>
+          <w:sz w:val="28"/>
+        </w:rPr>
+      </w:pPr>
+    </w:p>
+    <w:p>
+      <w:pPr>
+        <w:rPr>
+          <w:sz w:val="28"/>
+        </w:rPr>
+      </w:pPr>
+    </w:p>
+    <w:p>
+      <w:pPr>
+        <w:rPr>
+          <w:sz w:val="28"/>
+        </w:rPr>
+      </w:pPr>
+    </w:p>
+    <w:p>
+      <w:pPr>
+        <w:rPr>
+          <w:sz w:val="28"/>
+        </w:rPr>
+      </w:pPr>
+      <w:r>
+        <w:rPr>
+          <w:sz w:val="28"/>
+        </w:rPr>
+        <w:lastRenderedPageBreak/>
+        <w:t>Intermediate:</w:t>
+      </w:r>
+    </w:p>
+    <w:p>
+      <w:pPr>
+        <w:rPr>
+          <w:sz w:val="28"/>
+        </w:rPr>
+      </w:pPr>
+      <w:r>
+        <w:rPr>
+          <w:noProof/>
+        </w:rPr>
+        <w:drawing>
+          <wp:inline distT="0" distB="0" distL="0" distR="0" wp14:anchorId="2B51EA3E" wp14:editId="00940EB0">
+            <wp:extent cx="5943600" cy="4521835"/>
+            <wp:effectExtent l="0" t="0" r="0" b="0"/>
+            <wp:docPr id="7" name="Рисунок 7"/>
+            <wp:cNvGraphicFramePr>
+              <a:graphicFrameLocks xmlns:a="http://schemas.openxmlformats.org/drawingml/2006/main" noChangeAspect="1"/>
+            </wp:cNvGraphicFramePr>
+            <a:graphic xmlns:a="http://schemas.openxmlformats.org/drawingml/2006/main">
+              <a:graphicData uri="http://schemas.openxmlformats.org/drawingml/2006/picture">
+                <pic:pic xmlns:pic="http://schemas.openxmlformats.org/drawingml/2006/picture">
+                  <pic:nvPicPr>
+                    <pic:cNvPr id="1" name=""/>
+                    <pic:cNvPicPr/>
+                  </pic:nvPicPr>
+                  <pic:blipFill>
+                    <a:blip r:embed="rId8"/>
+                    <a:stretch>
+                      <a:fillRect/>
+                    </a:stretch>
+                  </pic:blipFill>
+                  <pic:spPr>
+                    <a:xfrm>
+                      <a:off x="0" y="0"/>
+                      <a:ext cx="5943600" cy="4521835"/>
+                    </a:xfrm>
+                    <a:prstGeom prst="rect">
+                      <a:avLst/>
+                    </a:prstGeom>
+                  </pic:spPr>
+                </pic:pic>
+              </a:graphicData>
+            </a:graphic>
+          </wp:inline>
+        </w:drawing>
+      </w:r>
+    </w:p>
+    <w:p>
+      <w:pPr>
+        <w:rPr>
+          <w:sz w:val="28"/>
+        </w:rPr>
+      </w:pPr>
+    </w:p>
+    <w:p>
+      <w:pPr>
+        <w:rPr>
+          <w:sz w:val="28"/>
+        </w:rPr>
+      </w:pPr>
+      <w:r>
+        <w:rPr>
+          <w:noProof/>
+        </w:rPr>
+        <w:lastRenderedPageBreak/>
+        <w:drawing>
+          <wp:inline distT="0" distB="0" distL="0" distR="0" wp14:anchorId="4B043853" wp14:editId="7BF19F71">
+            <wp:extent cx="4924425" cy="5114925"/>
+            <wp:effectExtent l="0" t="0" r="9525" b="9525"/>
+            <wp:docPr id="8" name="Рисунок 8"/>
+            <wp:cNvGraphicFramePr>
+              <a:graphicFrameLocks xmlns:a="http://schemas.openxmlformats.org/drawingml/2006/main" noChangeAspect="1"/>
+            </wp:cNvGraphicFramePr>
+            <a:graphic xmlns:a="http://schemas.openxmlformats.org/drawingml/2006/main">
+              <a:graphicData uri="http://schemas.openxmlformats.org/drawingml/2006/picture">
+                <pic:pic xmlns:pic="http://schemas.openxmlformats.org/drawingml/2006/picture">
+                  <pic:nvPicPr>
+                    <pic:cNvPr id="1" name=""/>
+                    <pic:cNvPicPr/>
+                  </pic:nvPicPr>
+                  <pic:blipFill>
+                    <a:blip r:embed="rId9"/>
+                    <a:stretch>
+                      <a:fillRect/>
+                    </a:stretch>
+                  </pic:blipFill>
+                  <pic:spPr>
+                    <a:xfrm>
+                      <a:off x="0" y="0"/>
+                      <a:ext cx="4924425" cy="5114925"/>
+                    </a:xfrm>
+                    <a:prstGeom prst="rect">
+                      <a:avLst/>
+                    </a:prstGeom>
+                  </pic:spPr>
+                </pic:pic>
+              </a:graphicData>
+            </a:graphic>
+          </wp:inline>
+        </w:drawing>
+      </w:r>
+    </w:p>
+    <w:p>
+      <w:pPr>
+        <w:rPr>
+          <w:sz w:val="28"/>
+        </w:rPr>
+      </w:pPr>
+    </w:p>
+    <w:p>
+      <w:pPr>
+        <w:rPr>
+          <w:sz w:val="28"/>
+        </w:rPr>
+      </w:pPr>
+      <w:r>
+        <w:rPr>
+          <w:noProof/>
+        </w:rPr>
+        <w:lastRenderedPageBreak/>
+        <w:drawing>
+          <wp:inline distT="0" distB="0" distL="0" distR="0" wp14:anchorId="7F7EAECE" wp14:editId="3A04FF4F">
+            <wp:extent cx="5438775" cy="5362575"/>
+            <wp:effectExtent l="0" t="0" r="9525" b="9525"/>
+            <wp:docPr id="9" name="Рисунок 9"/>
+            <wp:cNvGraphicFramePr>
+              <a:graphicFrameLocks xmlns:a="http://schemas.openxmlformats.org/drawingml/2006/main" noChangeAspect="1"/>
+            </wp:cNvGraphicFramePr>
+            <a:graphic xmlns:a="http://schemas.openxmlformats.org/drawingml/2006/main">
+              <a:graphicData uri="http://schemas.openxmlformats.org/drawingml/2006/picture">
+                <pic:pic xmlns:pic="http://schemas.openxmlformats.org/drawingml/2006/picture">
+                  <pic:nvPicPr>
+                    <pic:cNvPr id="1" name=""/>
+                    <pic:cNvPicPr/>
+                  </pic:nvPicPr>
+                  <pic:blipFill>
+                    <a:blip r:embed="rId10"/>
+                    <a:stretch>
+                      <a:fillRect/>
+                    </a:stretch>
+                  </pic:blipFill>
+                  <pic:spPr>
+                    <a:xfrm>
+                      <a:off x="0" y="0"/>
+                      <a:ext cx="5438775" cy="5362575"/>
+                    </a:xfrm>
+                    <a:prstGeom prst="rect">
+                      <a:avLst/>
+                    </a:prstGeom>
+                  </pic:spPr>
+                </pic:pic>
+              </a:graphicData>
+            </a:graphic>
+          </wp:inline>
+        </w:drawing>
+      </w:r>
+    </w:p>
+    <w:p>
+      <w:pPr>
+        <w:rPr>
+          <w:sz w:val="28"/>
+        </w:rPr>
+      </w:pPr>
+    </w:p>
+    <w:p>
+      <w:pPr>
+        <w:rPr>
+          <w:sz w:val="28"/>
+        </w:rPr>
+      </w:pPr>
+      <w:r>
+        <w:rPr>
+          <w:noProof/>
+        </w:rPr>
+        <w:lastRenderedPageBreak/>
+        <w:drawing>
+          <wp:inline distT="0" distB="0" distL="0" distR="0" wp14:anchorId="6CC357E2" wp14:editId="1D0F5F4E">
+            <wp:extent cx="5943600" cy="4761865"/>
+            <wp:effectExtent l="0" t="0" r="0" b="635"/>
+            <wp:docPr id="10" name="Рисунок 10"/>
+            <wp:cNvGraphicFramePr>
+              <a:graphicFrameLocks xmlns:a="http://schemas.openxmlformats.org/drawingml/2006/main" noChangeAspect="1"/>
+            </wp:cNvGraphicFramePr>
+            <a:graphic xmlns:a="http://schemas.openxmlformats.org/drawingml/2006/main">
+              <a:graphicData uri="http://schemas.openxmlformats.org/drawingml/2006/picture">
+                <pic:pic xmlns:pic="http://schemas.openxmlformats.org/drawingml/2006/picture">
+                  <pic:nvPicPr>
+                    <pic:cNvPr id="1" name=""/>
+                    <pic:cNvPicPr/>
+                  </pic:nvPicPr>
+                  <pic:blipFill>
+                    <a:blip r:embed="rId11"/>
+                    <a:stretch>
+                      <a:fillRect/>
+                    </a:stretch>
+                  </pic:blipFill>
+                  <pic:spPr>
+                    <a:xfrm>
+                      <a:off x="0" y="0"/>
+                      <a:ext cx="5943600" cy="4761865"/>
+                    </a:xfrm>
+                    <a:prstGeom prst="rect">
+                      <a:avLst/>
+                    </a:prstGeom>
+                  </pic:spPr>
+                </pic:pic>
+              </a:graphicData>
+            </a:graphic>
+          </wp:inline>
+        </w:drawing>
+      </w:r>
+    </w:p>
+    <w:p>
+      <w:pPr>
+        <w:rPr>
+          <w:sz w:val="28"/>
+        </w:rPr>
+      </w:pPr>
+    </w:p>
+    <w:p>
+      <w:pPr>
+        <w:rPr>
+          <w:sz w:val="28"/>
+        </w:rPr>
+      </w:pPr>
+    </w:p>
+    <w:p>
+      <w:pPr>
+        <w:spacing w:line="276" w:lineRule="auto"/>
+        <w:rPr>
+          <w:sz w:val="32"/>
+        </w:rPr>
+      </w:pPr>
       <w:bookmarkStart w:id="0" w:name="_GoBack"/>
-      <w:r>
-        <w:rPr>
-          <w:b/>
-          <w:sz w:val="32"/>
-        </w:rPr>
-        <w:t>Dynamic rendering -</w:t>
-      </w:r>
-      <w:r>
-        <w:rPr>
-          <w:sz w:val="32"/>
-        </w:rPr>
-        <w:t xml:space="preserve"> </w:t>
-      </w:r>
       <w:bookmarkEnd w:id="0"/>
-      <w:proofErr w:type="spellStart"/>
-      <w:r>
-        <w:rPr>
-          <w:sz w:val="32"/>
-        </w:rPr>
-        <w:t>bu</w:t>
-      </w:r>
-      <w:proofErr w:type="spellEnd"/>
-      <w:r>
-        <w:rPr>
-          <w:sz w:val="32"/>
-        </w:rPr>
-        <w:t xml:space="preserve"> </w:t>
-      </w:r>
-      <w:proofErr w:type="spellStart"/>
-      <w:r>
-        <w:rPr>
-          <w:sz w:val="32"/>
-        </w:rPr>
-        <w:t>pageni</w:t>
-      </w:r>
-      <w:proofErr w:type="spellEnd"/>
-      <w:r>
-        <w:rPr>
-          <w:sz w:val="32"/>
-        </w:rPr>
-        <w:t xml:space="preserve"> </w:t>
-      </w:r>
-      <w:proofErr w:type="spellStart"/>
-      <w:r>
-        <w:rPr>
-          <w:sz w:val="32"/>
-        </w:rPr>
-        <w:t>so’rov</w:t>
-      </w:r>
-      <w:proofErr w:type="spellEnd"/>
-      <w:r>
-        <w:rPr>
-          <w:sz w:val="32"/>
-        </w:rPr>
-        <w:t xml:space="preserve"> </w:t>
-      </w:r>
-      <w:proofErr w:type="spellStart"/>
-      <w:r>
-        <w:rPr>
-          <w:sz w:val="32"/>
-        </w:rPr>
-        <w:t>jo’natilgan</w:t>
-      </w:r>
-      <w:proofErr w:type="spellEnd"/>
-      <w:r>
-        <w:rPr>
-          <w:sz w:val="32"/>
-        </w:rPr>
-        <w:t xml:space="preserve"> </w:t>
-      </w:r>
-      <w:proofErr w:type="spellStart"/>
-      <w:r>
-        <w:rPr>
-          <w:sz w:val="32"/>
-        </w:rPr>
-        <w:t>paytda</w:t>
-      </w:r>
-      <w:proofErr w:type="spellEnd"/>
-      <w:r>
-        <w:rPr>
-          <w:sz w:val="32"/>
-        </w:rPr>
-        <w:t xml:space="preserve"> </w:t>
-      </w:r>
-      <w:proofErr w:type="spellStart"/>
-      <w:r>
-        <w:rPr>
-          <w:sz w:val="32"/>
-        </w:rPr>
-        <w:t>yaratilishidir</w:t>
-      </w:r>
-      <w:proofErr w:type="spellEnd"/>
-      <w:r>
-        <w:rPr>
-          <w:sz w:val="32"/>
-        </w:rPr>
-        <w:t>.</w:t>
-      </w:r>
     </w:p>
     <w:sectPr>
       <w:pgSz w:w="12240" w:h="15840"/>

</xml_diff>